<commit_message>
Varios errores de EC corregidos
</commit_message>
<xml_diff>
--- a/Correcciones Segunda entrega.docx
+++ b/Correcciones Segunda entrega.docx
@@ -782,6 +782,7 @@
       <w:r>
         <w:rPr>
           <w:rFonts w:ascii="Arial" w:eastAsia="Times New Roman" w:hAnsi="Arial" w:cs="Arial"/>
+          <w:strike/>
           <w:color w:val="222222"/>
           <w:sz w:val="24"/>
           <w:szCs w:val="24"/>
@@ -792,6 +793,7 @@
       <w:r>
         <w:rPr>
           <w:rFonts w:ascii="Arial" w:eastAsia="Times New Roman" w:hAnsi="Arial" w:cs="Arial"/>
+          <w:strike/>
           <w:color w:val="222222"/>
           <w:sz w:val="24"/>
           <w:szCs w:val="24"/>
@@ -802,6 +804,7 @@
       <w:r>
         <w:rPr>
           <w:rFonts w:ascii="Arial" w:eastAsia="Times New Roman" w:hAnsi="Arial" w:cs="Arial"/>
+          <w:strike/>
           <w:color w:val="222222"/>
           <w:sz w:val="24"/>
           <w:szCs w:val="24"/>
@@ -815,6 +818,7 @@
           <w:rFonts w:ascii="Arial" w:eastAsia="Times New Roman" w:hAnsi="Arial" w:cs="Arial"/>
           <w:b/>
           <w:bCs/>
+          <w:strike/>
           <w:color w:val="222222"/>
           <w:sz w:val="24"/>
           <w:szCs w:val="24"/>
@@ -828,6 +832,7 @@
           <w:rFonts w:ascii="Arial" w:eastAsia="Times New Roman" w:hAnsi="Arial" w:cs="Arial"/>
           <w:b/>
           <w:bCs/>
+          <w:strike/>
           <w:color w:val="222222"/>
           <w:sz w:val="24"/>
           <w:szCs w:val="24"/>
@@ -841,6 +846,7 @@
           <w:rFonts w:ascii="Arial" w:eastAsia="Times New Roman" w:hAnsi="Arial" w:cs="Arial"/>
           <w:b/>
           <w:bCs/>
+          <w:strike/>
           <w:color w:val="222222"/>
           <w:sz w:val="24"/>
           <w:szCs w:val="24"/>
@@ -854,6 +860,7 @@
           <w:rFonts w:ascii="Arial" w:eastAsia="Times New Roman" w:hAnsi="Arial" w:cs="Arial"/>
           <w:b/>
           <w:bCs/>
+          <w:strike/>
           <w:color w:val="222222"/>
           <w:sz w:val="24"/>
           <w:szCs w:val="24"/>
@@ -1129,17 +1136,19 @@
         <w:ind w:left="1800"/>
         <w:rPr>
           <w:rFonts w:ascii="Arial" w:eastAsia="Times New Roman" w:hAnsi="Arial" w:cs="Arial"/>
-          <w:color w:val="222222"/>
-          <w:sz w:val="24"/>
-          <w:szCs w:val="24"/>
-          <w:lang w:eastAsia="es-UY"/>
-        </w:rPr>
-      </w:pPr>
-      <w:r>
-        <w:rPr>
-          <w:rFonts w:ascii="Arial" w:eastAsia="Times New Roman" w:hAnsi="Arial" w:cs="Arial"/>
-          <w:b/>
-          <w:bCs/>
+          <w:strike/>
+          <w:color w:val="222222"/>
+          <w:sz w:val="24"/>
+          <w:szCs w:val="24"/>
+          <w:lang w:eastAsia="es-UY"/>
+        </w:rPr>
+      </w:pPr>
+      <w:r>
+        <w:rPr>
+          <w:rFonts w:ascii="Arial" w:eastAsia="Times New Roman" w:hAnsi="Arial" w:cs="Arial"/>
+          <w:b/>
+          <w:bCs/>
+          <w:strike/>
           <w:color w:val="222222"/>
           <w:sz w:val="24"/>
           <w:szCs w:val="24"/>
@@ -1152,16 +1161,18 @@
           <w:rFonts w:ascii="Times New Roman" w:eastAsia="Times New Roman" w:hAnsi="Times New Roman" w:cs="Times New Roman"/>
           <w:b/>
           <w:bCs/>
-          <w:color w:val="222222"/>
-          <w:sz w:val="14"/>
-          <w:szCs w:val="14"/>
-          <w:lang w:val="es-ES" w:eastAsia="es-UY"/>
-        </w:rPr>
-        <w:t>  </w:t>
-      </w:r>
-      <w:r>
-        <w:rPr>
-          <w:rFonts w:ascii="Arial" w:eastAsia="Times New Roman" w:hAnsi="Arial" w:cs="Arial"/>
+          <w:strike/>
+          <w:color w:val="222222"/>
+          <w:sz w:val="14"/>
+          <w:szCs w:val="14"/>
+          <w:lang w:val="es-ES" w:eastAsia="es-UY"/>
+        </w:rPr>
+        <w:t>  </w:t>
+      </w:r>
+      <w:r>
+        <w:rPr>
+          <w:rFonts w:ascii="Arial" w:eastAsia="Times New Roman" w:hAnsi="Arial" w:cs="Arial"/>
+          <w:strike/>
           <w:color w:val="222222"/>
           <w:sz w:val="24"/>
           <w:szCs w:val="24"/>
@@ -1177,17 +1188,19 @@
         <w:ind w:left="1800"/>
         <w:rPr>
           <w:rFonts w:ascii="Arial" w:eastAsia="Times New Roman" w:hAnsi="Arial" w:cs="Arial"/>
-          <w:color w:val="222222"/>
-          <w:sz w:val="24"/>
-          <w:szCs w:val="24"/>
-          <w:lang w:eastAsia="es-UY"/>
-        </w:rPr>
-      </w:pPr>
-      <w:r>
-        <w:rPr>
-          <w:rFonts w:ascii="Arial" w:eastAsia="Times New Roman" w:hAnsi="Arial" w:cs="Arial"/>
-          <w:b/>
-          <w:bCs/>
+          <w:strike/>
+          <w:color w:val="222222"/>
+          <w:sz w:val="24"/>
+          <w:szCs w:val="24"/>
+          <w:lang w:eastAsia="es-UY"/>
+        </w:rPr>
+      </w:pPr>
+      <w:r>
+        <w:rPr>
+          <w:rFonts w:ascii="Arial" w:eastAsia="Times New Roman" w:hAnsi="Arial" w:cs="Arial"/>
+          <w:b/>
+          <w:bCs/>
+          <w:strike/>
           <w:color w:val="222222"/>
           <w:sz w:val="24"/>
           <w:szCs w:val="24"/>
@@ -1200,16 +1213,18 @@
           <w:rFonts w:ascii="Times New Roman" w:eastAsia="Times New Roman" w:hAnsi="Times New Roman" w:cs="Times New Roman"/>
           <w:b/>
           <w:bCs/>
-          <w:color w:val="222222"/>
-          <w:sz w:val="14"/>
-          <w:szCs w:val="14"/>
-          <w:lang w:val="es-ES" w:eastAsia="es-UY"/>
-        </w:rPr>
-        <w:t>  </w:t>
-      </w:r>
-      <w:r>
-        <w:rPr>
-          <w:rFonts w:ascii="Arial" w:eastAsia="Times New Roman" w:hAnsi="Arial" w:cs="Arial"/>
+          <w:strike/>
+          <w:color w:val="222222"/>
+          <w:sz w:val="14"/>
+          <w:szCs w:val="14"/>
+          <w:lang w:val="es-ES" w:eastAsia="es-UY"/>
+        </w:rPr>
+        <w:t>  </w:t>
+      </w:r>
+      <w:r>
+        <w:rPr>
+          <w:rFonts w:ascii="Arial" w:eastAsia="Times New Roman" w:hAnsi="Arial" w:cs="Arial"/>
+          <w:strike/>
           <w:color w:val="222222"/>
           <w:sz w:val="24"/>
           <w:szCs w:val="24"/>

</xml_diff>

<commit_message>
Cambio de computadora, chequear que este commit sirva
</commit_message>
<xml_diff>
--- a/Correcciones Segunda entrega.docx
+++ b/Correcciones Segunda entrega.docx
@@ -1244,17 +1244,19 @@
         <w:ind w:left="1800"/>
         <w:rPr>
           <w:rFonts w:ascii="Arial" w:eastAsia="Times New Roman" w:hAnsi="Arial" w:cs="Arial"/>
-          <w:color w:val="222222"/>
-          <w:sz w:val="24"/>
-          <w:szCs w:val="24"/>
-          <w:lang w:eastAsia="es-UY"/>
-        </w:rPr>
-      </w:pPr>
-      <w:r>
-        <w:rPr>
-          <w:rFonts w:ascii="Arial" w:eastAsia="Times New Roman" w:hAnsi="Arial" w:cs="Arial"/>
-          <w:b/>
-          <w:bCs/>
+          <w:strike/>
+          <w:color w:val="222222"/>
+          <w:sz w:val="24"/>
+          <w:szCs w:val="24"/>
+          <w:lang w:eastAsia="es-UY"/>
+        </w:rPr>
+      </w:pPr>
+      <w:r>
+        <w:rPr>
+          <w:rFonts w:ascii="Arial" w:eastAsia="Times New Roman" w:hAnsi="Arial" w:cs="Arial"/>
+          <w:b/>
+          <w:bCs/>
+          <w:strike/>
           <w:color w:val="222222"/>
           <w:sz w:val="24"/>
           <w:szCs w:val="24"/>
@@ -1267,16 +1269,18 @@
           <w:rFonts w:ascii="Times New Roman" w:eastAsia="Times New Roman" w:hAnsi="Times New Roman" w:cs="Times New Roman"/>
           <w:b/>
           <w:bCs/>
-          <w:color w:val="222222"/>
-          <w:sz w:val="14"/>
-          <w:szCs w:val="14"/>
-          <w:lang w:val="es-ES" w:eastAsia="es-UY"/>
-        </w:rPr>
-        <w:t>  </w:t>
-      </w:r>
-      <w:r>
-        <w:rPr>
-          <w:rFonts w:ascii="Arial" w:eastAsia="Times New Roman" w:hAnsi="Arial" w:cs="Arial"/>
+          <w:strike/>
+          <w:color w:val="222222"/>
+          <w:sz w:val="14"/>
+          <w:szCs w:val="14"/>
+          <w:lang w:val="es-ES" w:eastAsia="es-UY"/>
+        </w:rPr>
+        <w:t>  </w:t>
+      </w:r>
+      <w:r>
+        <w:rPr>
+          <w:rFonts w:ascii="Arial" w:eastAsia="Times New Roman" w:hAnsi="Arial" w:cs="Arial"/>
+          <w:strike/>
           <w:color w:val="222222"/>
           <w:sz w:val="24"/>
           <w:szCs w:val="24"/>

</xml_diff>

<commit_message>
Algunos arreglos varios a las correcciones en los SP
</commit_message>
<xml_diff>
--- a/Correcciones Segunda entrega.docx
+++ b/Correcciones Segunda entrega.docx
@@ -1320,17 +1320,19 @@
         <w:ind w:left="1800"/>
         <w:rPr>
           <w:rFonts w:ascii="Arial" w:eastAsia="Times New Roman" w:hAnsi="Arial" w:cs="Arial"/>
-          <w:color w:val="222222"/>
-          <w:sz w:val="24"/>
-          <w:szCs w:val="24"/>
-          <w:lang w:eastAsia="es-UY"/>
-        </w:rPr>
-      </w:pPr>
-      <w:r>
-        <w:rPr>
-          <w:rFonts w:ascii="Arial" w:eastAsia="Times New Roman" w:hAnsi="Arial" w:cs="Arial"/>
-          <w:b/>
-          <w:bCs/>
+          <w:strike/>
+          <w:color w:val="222222"/>
+          <w:sz w:val="24"/>
+          <w:szCs w:val="24"/>
+          <w:lang w:eastAsia="es-UY"/>
+        </w:rPr>
+      </w:pPr>
+      <w:r>
+        <w:rPr>
+          <w:rFonts w:ascii="Arial" w:eastAsia="Times New Roman" w:hAnsi="Arial" w:cs="Arial"/>
+          <w:b/>
+          <w:bCs/>
+          <w:strike/>
           <w:color w:val="222222"/>
           <w:sz w:val="24"/>
           <w:szCs w:val="24"/>
@@ -1343,16 +1345,18 @@
           <w:rFonts w:ascii="Times New Roman" w:eastAsia="Times New Roman" w:hAnsi="Times New Roman" w:cs="Times New Roman"/>
           <w:b/>
           <w:bCs/>
-          <w:color w:val="222222"/>
-          <w:sz w:val="14"/>
-          <w:szCs w:val="14"/>
-          <w:lang w:val="es-ES" w:eastAsia="es-UY"/>
-        </w:rPr>
-        <w:t>  </w:t>
-      </w:r>
-      <w:r>
-        <w:rPr>
-          <w:rFonts w:ascii="Arial" w:eastAsia="Times New Roman" w:hAnsi="Arial" w:cs="Arial"/>
+          <w:strike/>
+          <w:color w:val="222222"/>
+          <w:sz w:val="14"/>
+          <w:szCs w:val="14"/>
+          <w:lang w:val="es-ES" w:eastAsia="es-UY"/>
+        </w:rPr>
+        <w:t>  </w:t>
+      </w:r>
+      <w:r>
+        <w:rPr>
+          <w:rFonts w:ascii="Arial" w:eastAsia="Times New Roman" w:hAnsi="Arial" w:cs="Arial"/>
+          <w:strike/>
           <w:color w:val="222222"/>
           <w:sz w:val="24"/>
           <w:szCs w:val="24"/>
@@ -1364,6 +1368,7 @@
       <w:r>
         <w:rPr>
           <w:rFonts w:ascii="Arial" w:eastAsia="Times New Roman" w:hAnsi="Arial" w:cs="Arial"/>
+          <w:strike/>
           <w:color w:val="222222"/>
           <w:sz w:val="24"/>
           <w:szCs w:val="24"/>
@@ -1375,6 +1380,7 @@
       <w:r>
         <w:rPr>
           <w:rFonts w:ascii="Arial" w:eastAsia="Times New Roman" w:hAnsi="Arial" w:cs="Arial"/>
+          <w:strike/>
           <w:color w:val="222222"/>
           <w:sz w:val="24"/>
           <w:szCs w:val="24"/>
@@ -1390,17 +1396,19 @@
         <w:ind w:left="1800"/>
         <w:rPr>
           <w:rFonts w:ascii="Arial" w:eastAsia="Times New Roman" w:hAnsi="Arial" w:cs="Arial"/>
-          <w:color w:val="222222"/>
-          <w:sz w:val="24"/>
-          <w:szCs w:val="24"/>
-          <w:lang w:eastAsia="es-UY"/>
-        </w:rPr>
-      </w:pPr>
-      <w:r>
-        <w:rPr>
-          <w:rFonts w:ascii="Arial" w:eastAsia="Times New Roman" w:hAnsi="Arial" w:cs="Arial"/>
-          <w:b/>
-          <w:bCs/>
+          <w:strike/>
+          <w:color w:val="222222"/>
+          <w:sz w:val="24"/>
+          <w:szCs w:val="24"/>
+          <w:lang w:eastAsia="es-UY"/>
+        </w:rPr>
+      </w:pPr>
+      <w:r>
+        <w:rPr>
+          <w:rFonts w:ascii="Arial" w:eastAsia="Times New Roman" w:hAnsi="Arial" w:cs="Arial"/>
+          <w:b/>
+          <w:bCs/>
+          <w:strike/>
           <w:color w:val="222222"/>
           <w:sz w:val="24"/>
           <w:szCs w:val="24"/>
@@ -1413,16 +1421,18 @@
           <w:rFonts w:ascii="Times New Roman" w:eastAsia="Times New Roman" w:hAnsi="Times New Roman" w:cs="Times New Roman"/>
           <w:b/>
           <w:bCs/>
-          <w:color w:val="222222"/>
-          <w:sz w:val="14"/>
-          <w:szCs w:val="14"/>
-          <w:lang w:val="es-ES" w:eastAsia="es-UY"/>
-        </w:rPr>
-        <w:t>  </w:t>
-      </w:r>
-      <w:r>
-        <w:rPr>
-          <w:rFonts w:ascii="Arial" w:eastAsia="Times New Roman" w:hAnsi="Arial" w:cs="Arial"/>
+          <w:strike/>
+          <w:color w:val="222222"/>
+          <w:sz w:val="14"/>
+          <w:szCs w:val="14"/>
+          <w:lang w:val="es-ES" w:eastAsia="es-UY"/>
+        </w:rPr>
+        <w:t>  </w:t>
+      </w:r>
+      <w:r>
+        <w:rPr>
+          <w:rFonts w:ascii="Arial" w:eastAsia="Times New Roman" w:hAnsi="Arial" w:cs="Arial"/>
+          <w:strike/>
           <w:color w:val="222222"/>
           <w:sz w:val="24"/>
           <w:szCs w:val="24"/>
@@ -1438,17 +1448,19 @@
         <w:ind w:left="1800"/>
         <w:rPr>
           <w:rFonts w:ascii="Arial" w:eastAsia="Times New Roman" w:hAnsi="Arial" w:cs="Arial"/>
-          <w:color w:val="222222"/>
-          <w:sz w:val="24"/>
-          <w:szCs w:val="24"/>
-          <w:lang w:eastAsia="es-UY"/>
-        </w:rPr>
-      </w:pPr>
-      <w:r>
-        <w:rPr>
-          <w:rFonts w:ascii="Arial" w:eastAsia="Times New Roman" w:hAnsi="Arial" w:cs="Arial"/>
-          <w:b/>
-          <w:bCs/>
+          <w:strike/>
+          <w:color w:val="222222"/>
+          <w:sz w:val="24"/>
+          <w:szCs w:val="24"/>
+          <w:lang w:eastAsia="es-UY"/>
+        </w:rPr>
+      </w:pPr>
+      <w:r>
+        <w:rPr>
+          <w:rFonts w:ascii="Arial" w:eastAsia="Times New Roman" w:hAnsi="Arial" w:cs="Arial"/>
+          <w:b/>
+          <w:bCs/>
+          <w:strike/>
           <w:color w:val="222222"/>
           <w:sz w:val="24"/>
           <w:szCs w:val="24"/>
@@ -1461,16 +1473,18 @@
           <w:rFonts w:ascii="Times New Roman" w:eastAsia="Times New Roman" w:hAnsi="Times New Roman" w:cs="Times New Roman"/>
           <w:b/>
           <w:bCs/>
-          <w:color w:val="222222"/>
-          <w:sz w:val="14"/>
-          <w:szCs w:val="14"/>
-          <w:lang w:val="es-ES" w:eastAsia="es-UY"/>
-        </w:rPr>
-        <w:t>  </w:t>
-      </w:r>
-      <w:r>
-        <w:rPr>
-          <w:rFonts w:ascii="Arial" w:eastAsia="Times New Roman" w:hAnsi="Arial" w:cs="Arial"/>
+          <w:strike/>
+          <w:color w:val="222222"/>
+          <w:sz w:val="14"/>
+          <w:szCs w:val="14"/>
+          <w:lang w:val="es-ES" w:eastAsia="es-UY"/>
+        </w:rPr>
+        <w:t>  </w:t>
+      </w:r>
+      <w:r>
+        <w:rPr>
+          <w:rFonts w:ascii="Arial" w:eastAsia="Times New Roman" w:hAnsi="Arial" w:cs="Arial"/>
+          <w:strike/>
           <w:color w:val="222222"/>
           <w:sz w:val="24"/>
           <w:szCs w:val="24"/>
@@ -1535,17 +1549,19 @@
         <w:ind w:left="1800"/>
         <w:rPr>
           <w:rFonts w:ascii="Arial" w:eastAsia="Times New Roman" w:hAnsi="Arial" w:cs="Arial"/>
-          <w:color w:val="222222"/>
-          <w:sz w:val="24"/>
-          <w:szCs w:val="24"/>
-          <w:lang w:eastAsia="es-UY"/>
-        </w:rPr>
-      </w:pPr>
-      <w:r>
-        <w:rPr>
-          <w:rFonts w:ascii="Arial" w:eastAsia="Times New Roman" w:hAnsi="Arial" w:cs="Arial"/>
-          <w:b/>
-          <w:bCs/>
+          <w:strike/>
+          <w:color w:val="222222"/>
+          <w:sz w:val="24"/>
+          <w:szCs w:val="24"/>
+          <w:lang w:eastAsia="es-UY"/>
+        </w:rPr>
+      </w:pPr>
+      <w:r>
+        <w:rPr>
+          <w:rFonts w:ascii="Arial" w:eastAsia="Times New Roman" w:hAnsi="Arial" w:cs="Arial"/>
+          <w:b/>
+          <w:bCs/>
+          <w:strike/>
           <w:color w:val="222222"/>
           <w:sz w:val="24"/>
           <w:szCs w:val="24"/>
@@ -1558,16 +1574,18 @@
           <w:rFonts w:ascii="Times New Roman" w:eastAsia="Times New Roman" w:hAnsi="Times New Roman" w:cs="Times New Roman"/>
           <w:b/>
           <w:bCs/>
-          <w:color w:val="222222"/>
-          <w:sz w:val="14"/>
-          <w:szCs w:val="14"/>
-          <w:lang w:val="es-ES" w:eastAsia="es-UY"/>
-        </w:rPr>
-        <w:t>  </w:t>
-      </w:r>
-      <w:r>
-        <w:rPr>
-          <w:rFonts w:ascii="Arial" w:eastAsia="Times New Roman" w:hAnsi="Arial" w:cs="Arial"/>
+          <w:strike/>
+          <w:color w:val="222222"/>
+          <w:sz w:val="14"/>
+          <w:szCs w:val="14"/>
+          <w:lang w:val="es-ES" w:eastAsia="es-UY"/>
+        </w:rPr>
+        <w:t>  </w:t>
+      </w:r>
+      <w:r>
+        <w:rPr>
+          <w:rFonts w:ascii="Arial" w:eastAsia="Times New Roman" w:hAnsi="Arial" w:cs="Arial"/>
+          <w:strike/>
           <w:color w:val="222222"/>
           <w:sz w:val="24"/>
           <w:szCs w:val="24"/>
@@ -1579,6 +1597,7 @@
       <w:r>
         <w:rPr>
           <w:rFonts w:ascii="Arial" w:eastAsia="Times New Roman" w:hAnsi="Arial" w:cs="Arial"/>
+          <w:strike/>
           <w:color w:val="222222"/>
           <w:sz w:val="24"/>
           <w:szCs w:val="24"/>
@@ -1590,6 +1609,7 @@
       <w:r>
         <w:rPr>
           <w:rFonts w:ascii="Arial" w:eastAsia="Times New Roman" w:hAnsi="Arial" w:cs="Arial"/>
+          <w:strike/>
           <w:color w:val="222222"/>
           <w:sz w:val="24"/>
           <w:szCs w:val="24"/>

</xml_diff>

<commit_message>
pasaje de objetos como parametros
</commit_message>
<xml_diff>
--- a/Correcciones Segunda entrega.docx
+++ b/Correcciones Segunda entrega.docx
@@ -1673,17 +1673,19 @@
         <w:ind w:left="1800"/>
         <w:rPr>
           <w:rFonts w:ascii="Arial" w:eastAsia="Times New Roman" w:hAnsi="Arial" w:cs="Arial"/>
-          <w:color w:val="222222"/>
-          <w:sz w:val="24"/>
-          <w:szCs w:val="24"/>
-          <w:lang w:eastAsia="es-UY"/>
-        </w:rPr>
-      </w:pPr>
-      <w:r>
-        <w:rPr>
-          <w:rFonts w:ascii="Arial" w:eastAsia="Times New Roman" w:hAnsi="Arial" w:cs="Arial"/>
-          <w:b/>
-          <w:bCs/>
+          <w:strike/>
+          <w:color w:val="222222"/>
+          <w:sz w:val="24"/>
+          <w:szCs w:val="24"/>
+          <w:lang w:eastAsia="es-UY"/>
+        </w:rPr>
+      </w:pPr>
+      <w:r>
+        <w:rPr>
+          <w:rFonts w:ascii="Arial" w:eastAsia="Times New Roman" w:hAnsi="Arial" w:cs="Arial"/>
+          <w:b/>
+          <w:bCs/>
+          <w:strike/>
           <w:color w:val="222222"/>
           <w:sz w:val="24"/>
           <w:szCs w:val="24"/>
@@ -1696,16 +1698,18 @@
           <w:rFonts w:ascii="Times New Roman" w:eastAsia="Times New Roman" w:hAnsi="Times New Roman" w:cs="Times New Roman"/>
           <w:b/>
           <w:bCs/>
-          <w:color w:val="222222"/>
-          <w:sz w:val="14"/>
-          <w:szCs w:val="14"/>
-          <w:lang w:val="es-ES" w:eastAsia="es-UY"/>
-        </w:rPr>
-        <w:t>  </w:t>
-      </w:r>
-      <w:r>
-        <w:rPr>
-          <w:rFonts w:ascii="Arial" w:eastAsia="Times New Roman" w:hAnsi="Arial" w:cs="Arial"/>
+          <w:strike/>
+          <w:color w:val="222222"/>
+          <w:sz w:val="14"/>
+          <w:szCs w:val="14"/>
+          <w:lang w:val="es-ES" w:eastAsia="es-UY"/>
+        </w:rPr>
+        <w:t>  </w:t>
+      </w:r>
+      <w:r>
+        <w:rPr>
+          <w:rFonts w:ascii="Arial" w:eastAsia="Times New Roman" w:hAnsi="Arial" w:cs="Arial"/>
+          <w:strike/>
           <w:color w:val="222222"/>
           <w:sz w:val="24"/>
           <w:szCs w:val="24"/>
@@ -1761,18 +1765,16 @@
         </w:rPr>
         <w:t xml:space="preserve">Se definieron operaciones de </w:t>
       </w:r>
-      <w:proofErr w:type="spellStart"/>
-      <w:r>
-        <w:rPr>
-          <w:rFonts w:ascii="Arial" w:eastAsia="Times New Roman" w:hAnsi="Arial" w:cs="Arial"/>
-          <w:color w:val="222222"/>
-          <w:sz w:val="24"/>
-          <w:szCs w:val="24"/>
-          <w:lang w:val="es-ES" w:eastAsia="es-UY"/>
-        </w:rPr>
-        <w:t>mas</w:t>
-      </w:r>
-      <w:proofErr w:type="spellEnd"/>
+      <w:r>
+        <w:rPr>
+          <w:rFonts w:ascii="Arial" w:eastAsia="Times New Roman" w:hAnsi="Arial" w:cs="Arial"/>
+          <w:color w:val="222222"/>
+          <w:sz w:val="24"/>
+          <w:szCs w:val="24"/>
+          <w:lang w:val="es-ES" w:eastAsia="es-UY"/>
+        </w:rPr>
+        <w:t>más</w:t>
+      </w:r>
       <w:r>
         <w:rPr>
           <w:rFonts w:ascii="Arial" w:eastAsia="Times New Roman" w:hAnsi="Arial" w:cs="Arial"/>
@@ -1879,17 +1881,19 @@
         <w:ind w:left="1800"/>
         <w:rPr>
           <w:rFonts w:ascii="Arial" w:eastAsia="Times New Roman" w:hAnsi="Arial" w:cs="Arial"/>
-          <w:color w:val="222222"/>
-          <w:sz w:val="24"/>
-          <w:szCs w:val="24"/>
-          <w:lang w:eastAsia="es-UY"/>
-        </w:rPr>
-      </w:pPr>
-      <w:r>
-        <w:rPr>
-          <w:rFonts w:ascii="Arial" w:eastAsia="Times New Roman" w:hAnsi="Arial" w:cs="Arial"/>
-          <w:b/>
-          <w:bCs/>
+          <w:strike/>
+          <w:color w:val="222222"/>
+          <w:sz w:val="24"/>
+          <w:szCs w:val="24"/>
+          <w:lang w:eastAsia="es-UY"/>
+        </w:rPr>
+      </w:pPr>
+      <w:r>
+        <w:rPr>
+          <w:rFonts w:ascii="Arial" w:eastAsia="Times New Roman" w:hAnsi="Arial" w:cs="Arial"/>
+          <w:b/>
+          <w:bCs/>
+          <w:strike/>
           <w:color w:val="222222"/>
           <w:sz w:val="24"/>
           <w:szCs w:val="24"/>
@@ -1902,16 +1906,18 @@
           <w:rFonts w:ascii="Times New Roman" w:eastAsia="Times New Roman" w:hAnsi="Times New Roman" w:cs="Times New Roman"/>
           <w:b/>
           <w:bCs/>
-          <w:color w:val="222222"/>
-          <w:sz w:val="14"/>
-          <w:szCs w:val="14"/>
-          <w:lang w:val="es-ES" w:eastAsia="es-UY"/>
-        </w:rPr>
-        <w:t>  </w:t>
-      </w:r>
-      <w:r>
-        <w:rPr>
-          <w:rFonts w:ascii="Arial" w:eastAsia="Times New Roman" w:hAnsi="Arial" w:cs="Arial"/>
+          <w:strike/>
+          <w:color w:val="222222"/>
+          <w:sz w:val="14"/>
+          <w:szCs w:val="14"/>
+          <w:lang w:val="es-ES" w:eastAsia="es-UY"/>
+        </w:rPr>
+        <w:t>  </w:t>
+      </w:r>
+      <w:r>
+        <w:rPr>
+          <w:rFonts w:ascii="Arial" w:eastAsia="Times New Roman" w:hAnsi="Arial" w:cs="Arial"/>
+          <w:strike/>
           <w:color w:val="222222"/>
           <w:sz w:val="24"/>
           <w:szCs w:val="24"/>
@@ -1927,17 +1933,19 @@
         <w:ind w:left="1800"/>
         <w:rPr>
           <w:rFonts w:ascii="Arial" w:eastAsia="Times New Roman" w:hAnsi="Arial" w:cs="Arial"/>
-          <w:color w:val="222222"/>
-          <w:sz w:val="24"/>
-          <w:szCs w:val="24"/>
-          <w:lang w:eastAsia="es-UY"/>
-        </w:rPr>
-      </w:pPr>
-      <w:r>
-        <w:rPr>
-          <w:rFonts w:ascii="Arial" w:eastAsia="Times New Roman" w:hAnsi="Arial" w:cs="Arial"/>
-          <w:b/>
-          <w:bCs/>
+          <w:strike/>
+          <w:color w:val="222222"/>
+          <w:sz w:val="24"/>
+          <w:szCs w:val="24"/>
+          <w:lang w:eastAsia="es-UY"/>
+        </w:rPr>
+      </w:pPr>
+      <w:r>
+        <w:rPr>
+          <w:rFonts w:ascii="Arial" w:eastAsia="Times New Roman" w:hAnsi="Arial" w:cs="Arial"/>
+          <w:b/>
+          <w:bCs/>
+          <w:strike/>
           <w:color w:val="222222"/>
           <w:sz w:val="24"/>
           <w:szCs w:val="24"/>
@@ -1950,16 +1958,18 @@
           <w:rFonts w:ascii="Times New Roman" w:eastAsia="Times New Roman" w:hAnsi="Times New Roman" w:cs="Times New Roman"/>
           <w:b/>
           <w:bCs/>
-          <w:color w:val="222222"/>
-          <w:sz w:val="14"/>
-          <w:szCs w:val="14"/>
-          <w:lang w:val="es-ES" w:eastAsia="es-UY"/>
-        </w:rPr>
-        <w:t>  </w:t>
-      </w:r>
-      <w:r>
-        <w:rPr>
-          <w:rFonts w:ascii="Arial" w:eastAsia="Times New Roman" w:hAnsi="Arial" w:cs="Arial"/>
+          <w:strike/>
+          <w:color w:val="222222"/>
+          <w:sz w:val="14"/>
+          <w:szCs w:val="14"/>
+          <w:lang w:val="es-ES" w:eastAsia="es-UY"/>
+        </w:rPr>
+        <w:t>  </w:t>
+      </w:r>
+      <w:r>
+        <w:rPr>
+          <w:rFonts w:ascii="Arial" w:eastAsia="Times New Roman" w:hAnsi="Arial" w:cs="Arial"/>
+          <w:strike/>
           <w:color w:val="222222"/>
           <w:sz w:val="24"/>
           <w:szCs w:val="24"/>
@@ -1971,6 +1981,7 @@
       <w:r>
         <w:rPr>
           <w:rFonts w:ascii="Arial" w:eastAsia="Times New Roman" w:hAnsi="Arial" w:cs="Arial"/>
+          <w:strike/>
           <w:color w:val="222222"/>
           <w:sz w:val="24"/>
           <w:szCs w:val="24"/>
@@ -1982,6 +1993,7 @@
       <w:r>
         <w:rPr>
           <w:rFonts w:ascii="Arial" w:eastAsia="Times New Roman" w:hAnsi="Arial" w:cs="Arial"/>
+          <w:strike/>
           <w:color w:val="222222"/>
           <w:sz w:val="24"/>
           <w:szCs w:val="24"/>

</xml_diff>

<commit_message>
validaciones de FK/PK en altas
</commit_message>
<xml_diff>
--- a/Correcciones Segunda entrega.docx
+++ b/Correcciones Segunda entrega.docx
@@ -1500,17 +1500,19 @@
         <w:ind w:left="1800"/>
         <w:rPr>
           <w:rFonts w:ascii="Arial" w:eastAsia="Times New Roman" w:hAnsi="Arial" w:cs="Arial"/>
-          <w:color w:val="222222"/>
-          <w:sz w:val="24"/>
-          <w:szCs w:val="24"/>
-          <w:lang w:eastAsia="es-UY"/>
-        </w:rPr>
-      </w:pPr>
-      <w:r>
-        <w:rPr>
-          <w:rFonts w:ascii="Arial" w:eastAsia="Times New Roman" w:hAnsi="Arial" w:cs="Arial"/>
-          <w:b/>
-          <w:bCs/>
+          <w:strike/>
+          <w:color w:val="222222"/>
+          <w:sz w:val="24"/>
+          <w:szCs w:val="24"/>
+          <w:lang w:eastAsia="es-UY"/>
+        </w:rPr>
+      </w:pPr>
+      <w:r>
+        <w:rPr>
+          <w:rFonts w:ascii="Arial" w:eastAsia="Times New Roman" w:hAnsi="Arial" w:cs="Arial"/>
+          <w:b/>
+          <w:bCs/>
+          <w:strike/>
           <w:color w:val="222222"/>
           <w:sz w:val="24"/>
           <w:szCs w:val="24"/>
@@ -1524,22 +1526,35 @@
           <w:rFonts w:ascii="Times New Roman" w:eastAsia="Times New Roman" w:hAnsi="Times New Roman" w:cs="Times New Roman"/>
           <w:b/>
           <w:bCs/>
-          <w:color w:val="222222"/>
-          <w:sz w:val="14"/>
-          <w:szCs w:val="14"/>
-          <w:lang w:val="es-ES" w:eastAsia="es-UY"/>
-        </w:rPr>
-        <w:t>  </w:t>
-      </w:r>
-      <w:r>
-        <w:rPr>
-          <w:rFonts w:ascii="Arial" w:eastAsia="Times New Roman" w:hAnsi="Arial" w:cs="Arial"/>
-          <w:color w:val="222222"/>
-          <w:sz w:val="24"/>
-          <w:szCs w:val="24"/>
-          <w:lang w:val="es-ES" w:eastAsia="es-UY"/>
-        </w:rPr>
-        <w:t>Las altas no controlas validaciones de PK ni FK.</w:t>
+          <w:strike/>
+          <w:color w:val="222222"/>
+          <w:sz w:val="14"/>
+          <w:szCs w:val="14"/>
+          <w:lang w:val="es-ES" w:eastAsia="es-UY"/>
+        </w:rPr>
+        <w:t>  </w:t>
+      </w:r>
+      <w:r>
+        <w:rPr>
+          <w:rFonts w:ascii="Arial" w:eastAsia="Times New Roman" w:hAnsi="Arial" w:cs="Arial"/>
+          <w:strike/>
+          <w:color w:val="222222"/>
+          <w:sz w:val="24"/>
+          <w:szCs w:val="24"/>
+          <w:lang w:val="es-ES" w:eastAsia="es-UY"/>
+        </w:rPr>
+        <w:t>Las altas no controlas validaciones de PK ni FK</w:t>
+      </w:r>
+      <w:r>
+        <w:rPr>
+          <w:rFonts w:ascii="Arial" w:eastAsia="Times New Roman" w:hAnsi="Arial" w:cs="Arial"/>
+          <w:strike/>
+          <w:color w:val="222222"/>
+          <w:sz w:val="24"/>
+          <w:szCs w:val="24"/>
+          <w:lang w:val="es-ES" w:eastAsia="es-UY"/>
+        </w:rPr>
+        <w:t>.</w:t>
       </w:r>
     </w:p>
     <w:p>
@@ -2033,17 +2048,19 @@
         <w:ind w:left="1800"/>
         <w:rPr>
           <w:rFonts w:ascii="Arial" w:eastAsia="Times New Roman" w:hAnsi="Arial" w:cs="Arial"/>
-          <w:color w:val="222222"/>
-          <w:sz w:val="24"/>
-          <w:szCs w:val="24"/>
-          <w:lang w:eastAsia="es-UY"/>
-        </w:rPr>
-      </w:pPr>
-      <w:r>
-        <w:rPr>
-          <w:rFonts w:ascii="Arial" w:eastAsia="Times New Roman" w:hAnsi="Arial" w:cs="Arial"/>
-          <w:b/>
-          <w:bCs/>
+          <w:strike/>
+          <w:color w:val="222222"/>
+          <w:sz w:val="24"/>
+          <w:szCs w:val="24"/>
+          <w:lang w:eastAsia="es-UY"/>
+        </w:rPr>
+      </w:pPr>
+      <w:r>
+        <w:rPr>
+          <w:rFonts w:ascii="Arial" w:eastAsia="Times New Roman" w:hAnsi="Arial" w:cs="Arial"/>
+          <w:b/>
+          <w:bCs/>
+          <w:strike/>
           <w:color w:val="222222"/>
           <w:sz w:val="24"/>
           <w:szCs w:val="24"/>
@@ -2056,16 +2073,18 @@
           <w:rFonts w:ascii="Times New Roman" w:eastAsia="Times New Roman" w:hAnsi="Times New Roman" w:cs="Times New Roman"/>
           <w:b/>
           <w:bCs/>
-          <w:color w:val="222222"/>
-          <w:sz w:val="14"/>
-          <w:szCs w:val="14"/>
-          <w:lang w:val="es-ES" w:eastAsia="es-UY"/>
-        </w:rPr>
-        <w:t>  </w:t>
-      </w:r>
-      <w:r>
-        <w:rPr>
-          <w:rFonts w:ascii="Arial" w:eastAsia="Times New Roman" w:hAnsi="Arial" w:cs="Arial"/>
+          <w:strike/>
+          <w:color w:val="222222"/>
+          <w:sz w:val="14"/>
+          <w:szCs w:val="14"/>
+          <w:lang w:val="es-ES" w:eastAsia="es-UY"/>
+        </w:rPr>
+        <w:t>  </w:t>
+      </w:r>
+      <w:r>
+        <w:rPr>
+          <w:rFonts w:ascii="Arial" w:eastAsia="Times New Roman" w:hAnsi="Arial" w:cs="Arial"/>
+          <w:strike/>
           <w:color w:val="222222"/>
           <w:sz w:val="24"/>
           <w:szCs w:val="24"/>

</xml_diff>

<commit_message>
variables de errores en SP, agregadas a ADO.NET
</commit_message>
<xml_diff>
--- a/Correcciones Segunda entrega.docx
+++ b/Correcciones Segunda entrega.docx
@@ -1743,7 +1743,7 @@
           <w:color w:val="222222"/>
           <w:sz w:val="24"/>
           <w:szCs w:val="24"/>
-          <w:lang w:eastAsia="es-UY"/>
+          <w:lang w:val="es-ES" w:eastAsia="es-UY"/>
         </w:rPr>
       </w:pPr>
       <w:r>
@@ -1799,6 +1799,51 @@
           <w:lang w:val="es-ES" w:eastAsia="es-UY"/>
         </w:rPr>
         <w:t xml:space="preserve"> para búsqueda y listado de pedidos.</w:t>
+      </w:r>
+    </w:p>
+    <w:p>
+      <w:pPr>
+        <w:shd w:val="clear" w:color="auto" w:fill="FFFFFF"/>
+        <w:spacing w:before="100" w:beforeAutospacing="1" w:after="100" w:afterAutospacing="1" w:line="240" w:lineRule="auto"/>
+        <w:ind w:left="1800"/>
+        <w:rPr>
+          <w:rFonts w:ascii="Arial" w:eastAsia="Times New Roman" w:hAnsi="Arial" w:cs="Arial"/>
+          <w:i/>
+          <w:iCs/>
+          <w:strike/>
+          <w:color w:val="FF0000"/>
+          <w:sz w:val="24"/>
+          <w:szCs w:val="24"/>
+          <w:lang w:eastAsia="es-UY"/>
+        </w:rPr>
+      </w:pPr>
+      <w:r>
+        <w:rPr>
+          <w:rFonts w:ascii="Arial" w:eastAsia="Times New Roman" w:hAnsi="Arial" w:cs="Arial"/>
+          <w:b/>
+          <w:bCs/>
+          <w:i/>
+          <w:iCs/>
+          <w:strike/>
+          <w:color w:val="FF0000"/>
+          <w:sz w:val="24"/>
+          <w:szCs w:val="24"/>
+          <w:lang w:val="es-ES" w:eastAsia="es-UY"/>
+        </w:rPr>
+        <w:t>i.</w:t>
+      </w:r>
+      <w:r>
+        <w:rPr>
+          <w:rFonts w:ascii="Arial" w:eastAsia="Times New Roman" w:hAnsi="Arial" w:cs="Arial"/>
+          <w:i/>
+          <w:iCs/>
+          <w:strike/>
+          <w:color w:val="FF0000"/>
+          <w:sz w:val="24"/>
+          <w:szCs w:val="24"/>
+          <w:lang w:eastAsia="es-UY"/>
+        </w:rPr>
+        <w:t xml:space="preserve"> Falta agregar nuevas variables de errores en ADO.NET</w:t>
       </w:r>
     </w:p>
     <w:p>

</xml_diff>

<commit_message>
empleado logueado no se puede borrar
</commit_message>
<xml_diff>
--- a/Correcciones Segunda entrega.docx
+++ b/Correcciones Segunda entrega.docx
@@ -38,26 +38,39 @@
         <w:jc w:val="both"/>
         <w:rPr>
           <w:rFonts w:ascii="Arial" w:eastAsia="Times New Roman" w:hAnsi="Arial" w:cs="Arial"/>
-          <w:color w:val="222222"/>
-          <w:sz w:val="24"/>
-          <w:szCs w:val="24"/>
-          <w:lang w:eastAsia="es-UY"/>
-        </w:rPr>
-      </w:pPr>
-      <w:r>
-        <w:rPr>
-          <w:rFonts w:ascii="Arial" w:eastAsia="Times New Roman" w:hAnsi="Arial" w:cs="Arial"/>
-          <w:color w:val="222222"/>
-          <w:sz w:val="24"/>
-          <w:szCs w:val="24"/>
-          <w:lang w:val="es-ES" w:eastAsia="es-UY"/>
-        </w:rPr>
-        <w:t xml:space="preserve">                Se elimina al empleado actualmente </w:t>
+          <w:strike/>
+          <w:color w:val="222222"/>
+          <w:sz w:val="24"/>
+          <w:szCs w:val="24"/>
+          <w:lang w:eastAsia="es-UY"/>
+        </w:rPr>
+      </w:pPr>
+      <w:r>
+        <w:rPr>
+          <w:rFonts w:ascii="Arial" w:eastAsia="Times New Roman" w:hAnsi="Arial" w:cs="Arial"/>
+          <w:color w:val="222222"/>
+          <w:sz w:val="24"/>
+          <w:szCs w:val="24"/>
+          <w:lang w:val="es-ES" w:eastAsia="es-UY"/>
+        </w:rPr>
+        <w:t>               </w:t>
+      </w:r>
+      <w:r>
+        <w:rPr>
+          <w:rFonts w:ascii="Arial" w:eastAsia="Times New Roman" w:hAnsi="Arial" w:cs="Arial"/>
+          <w:strike/>
+          <w:color w:val="222222"/>
+          <w:sz w:val="24"/>
+          <w:szCs w:val="24"/>
+          <w:lang w:val="es-ES" w:eastAsia="es-UY"/>
+        </w:rPr>
+        <w:t xml:space="preserve"> Se elimina al empleado actualmente </w:t>
       </w:r>
       <w:proofErr w:type="spellStart"/>
       <w:r>
         <w:rPr>
           <w:rFonts w:ascii="Arial" w:eastAsia="Times New Roman" w:hAnsi="Arial" w:cs="Arial"/>
+          <w:strike/>
           <w:color w:val="222222"/>
           <w:sz w:val="24"/>
           <w:szCs w:val="24"/>
@@ -69,6 +82,7 @@
       <w:r>
         <w:rPr>
           <w:rFonts w:ascii="Arial" w:eastAsia="Times New Roman" w:hAnsi="Arial" w:cs="Arial"/>
+          <w:strike/>
           <w:color w:val="222222"/>
           <w:sz w:val="24"/>
           <w:szCs w:val="24"/>

</xml_diff>

<commit_message>
funciones git static subrayadas
</commit_message>
<xml_diff>
--- a/Correcciones Segunda entrega.docx
+++ b/Correcciones Segunda entrega.docx
@@ -922,17 +922,19 @@
         <w:ind w:left="1800"/>
         <w:rPr>
           <w:rFonts w:ascii="Arial" w:eastAsia="Times New Roman" w:hAnsi="Arial" w:cs="Arial"/>
-          <w:color w:val="222222"/>
-          <w:sz w:val="24"/>
-          <w:szCs w:val="24"/>
-          <w:lang w:eastAsia="es-UY"/>
-        </w:rPr>
-      </w:pPr>
-      <w:r>
-        <w:rPr>
-          <w:rFonts w:ascii="Arial" w:eastAsia="Times New Roman" w:hAnsi="Arial" w:cs="Arial"/>
-          <w:b/>
-          <w:bCs/>
+          <w:strike/>
+          <w:color w:val="222222"/>
+          <w:sz w:val="24"/>
+          <w:szCs w:val="24"/>
+          <w:lang w:eastAsia="es-UY"/>
+        </w:rPr>
+      </w:pPr>
+      <w:r>
+        <w:rPr>
+          <w:rFonts w:ascii="Arial" w:eastAsia="Times New Roman" w:hAnsi="Arial" w:cs="Arial"/>
+          <w:b/>
+          <w:bCs/>
+          <w:strike/>
           <w:color w:val="222222"/>
           <w:sz w:val="24"/>
           <w:szCs w:val="24"/>
@@ -945,6 +947,7 @@
           <w:rFonts w:ascii="Times New Roman" w:eastAsia="Times New Roman" w:hAnsi="Times New Roman" w:cs="Times New Roman"/>
           <w:b/>
           <w:bCs/>
+          <w:strike/>
           <w:color w:val="222222"/>
           <w:sz w:val="14"/>
           <w:szCs w:val="14"/>
@@ -955,6 +958,7 @@
       <w:r>
         <w:rPr>
           <w:rFonts w:ascii="Arial" w:eastAsia="Times New Roman" w:hAnsi="Arial" w:cs="Arial"/>
+          <w:strike/>
           <w:color w:val="222222"/>
           <w:sz w:val="24"/>
           <w:szCs w:val="24"/>
@@ -966,6 +970,7 @@
       <w:r>
         <w:rPr>
           <w:rFonts w:ascii="Arial" w:eastAsia="Times New Roman" w:hAnsi="Arial" w:cs="Arial"/>
+          <w:strike/>
           <w:color w:val="222222"/>
           <w:sz w:val="24"/>
           <w:szCs w:val="24"/>
@@ -977,6 +982,7 @@
       <w:r>
         <w:rPr>
           <w:rFonts w:ascii="Arial" w:eastAsia="Times New Roman" w:hAnsi="Arial" w:cs="Arial"/>
+          <w:strike/>
           <w:color w:val="222222"/>
           <w:sz w:val="24"/>
           <w:szCs w:val="24"/>

</xml_diff>

<commit_message>
listado de farmaceuticas mostrando nombre en vez de objeto completo
</commit_message>
<xml_diff>
--- a/Correcciones Segunda entrega.docx
+++ b/Correcciones Segunda entrega.docx
@@ -607,17 +607,19 @@
         <w:ind w:left="1800"/>
         <w:rPr>
           <w:rFonts w:ascii="Arial" w:eastAsia="Times New Roman" w:hAnsi="Arial" w:cs="Arial"/>
-          <w:color w:val="222222"/>
-          <w:sz w:val="24"/>
-          <w:szCs w:val="24"/>
-          <w:lang w:eastAsia="es-UY"/>
-        </w:rPr>
-      </w:pPr>
-      <w:r>
-        <w:rPr>
-          <w:rFonts w:ascii="Arial" w:eastAsia="Times New Roman" w:hAnsi="Arial" w:cs="Arial"/>
-          <w:b/>
-          <w:bCs/>
+          <w:strike/>
+          <w:color w:val="222222"/>
+          <w:sz w:val="24"/>
+          <w:szCs w:val="24"/>
+          <w:lang w:eastAsia="es-UY"/>
+        </w:rPr>
+      </w:pPr>
+      <w:r>
+        <w:rPr>
+          <w:rFonts w:ascii="Arial" w:eastAsia="Times New Roman" w:hAnsi="Arial" w:cs="Arial"/>
+          <w:b/>
+          <w:bCs/>
+          <w:strike/>
           <w:color w:val="222222"/>
           <w:sz w:val="24"/>
           <w:szCs w:val="24"/>
@@ -630,6 +632,7 @@
           <w:rFonts w:ascii="Times New Roman" w:eastAsia="Times New Roman" w:hAnsi="Times New Roman" w:cs="Times New Roman"/>
           <w:b/>
           <w:bCs/>
+          <w:strike/>
           <w:color w:val="222222"/>
           <w:sz w:val="14"/>
           <w:szCs w:val="14"/>
@@ -640,6 +643,7 @@
       <w:r>
         <w:rPr>
           <w:rFonts w:ascii="Arial" w:eastAsia="Times New Roman" w:hAnsi="Arial" w:cs="Arial"/>
+          <w:strike/>
           <w:color w:val="222222"/>
           <w:sz w:val="24"/>
           <w:szCs w:val="24"/>
@@ -650,6 +654,7 @@
       <w:r>
         <w:rPr>
           <w:rFonts w:ascii="Arial" w:eastAsia="Times New Roman" w:hAnsi="Arial" w:cs="Arial"/>
+          <w:strike/>
           <w:color w:val="222222"/>
           <w:sz w:val="24"/>
           <w:szCs w:val="24"/>
@@ -660,6 +665,7 @@
       <w:r>
         <w:rPr>
           <w:rFonts w:ascii="Arial" w:eastAsia="Times New Roman" w:hAnsi="Arial" w:cs="Arial"/>
+          <w:strike/>
           <w:color w:val="222222"/>
           <w:sz w:val="24"/>
           <w:szCs w:val="24"/>
@@ -675,17 +681,19 @@
         <w:ind w:left="1800"/>
         <w:rPr>
           <w:rFonts w:ascii="Arial" w:eastAsia="Times New Roman" w:hAnsi="Arial" w:cs="Arial"/>
-          <w:color w:val="222222"/>
-          <w:sz w:val="24"/>
-          <w:szCs w:val="24"/>
-          <w:lang w:eastAsia="es-UY"/>
-        </w:rPr>
-      </w:pPr>
-      <w:r>
-        <w:rPr>
-          <w:rFonts w:ascii="Arial" w:eastAsia="Times New Roman" w:hAnsi="Arial" w:cs="Arial"/>
-          <w:b/>
-          <w:bCs/>
+          <w:strike/>
+          <w:color w:val="222222"/>
+          <w:sz w:val="24"/>
+          <w:szCs w:val="24"/>
+          <w:lang w:eastAsia="es-UY"/>
+        </w:rPr>
+      </w:pPr>
+      <w:r>
+        <w:rPr>
+          <w:rFonts w:ascii="Arial" w:eastAsia="Times New Roman" w:hAnsi="Arial" w:cs="Arial"/>
+          <w:b/>
+          <w:bCs/>
+          <w:strike/>
           <w:color w:val="222222"/>
           <w:sz w:val="24"/>
           <w:szCs w:val="24"/>
@@ -698,6 +706,7 @@
           <w:rFonts w:ascii="Times New Roman" w:eastAsia="Times New Roman" w:hAnsi="Times New Roman" w:cs="Times New Roman"/>
           <w:b/>
           <w:bCs/>
+          <w:strike/>
           <w:color w:val="222222"/>
           <w:sz w:val="14"/>
           <w:szCs w:val="14"/>
@@ -708,6 +717,7 @@
       <w:r>
         <w:rPr>
           <w:rFonts w:ascii="Arial" w:eastAsia="Times New Roman" w:hAnsi="Arial" w:cs="Arial"/>
+          <w:strike/>
           <w:color w:val="222222"/>
           <w:sz w:val="24"/>
           <w:szCs w:val="24"/>
@@ -723,17 +733,19 @@
         <w:ind w:left="1800"/>
         <w:rPr>
           <w:rFonts w:ascii="Arial" w:eastAsia="Times New Roman" w:hAnsi="Arial" w:cs="Arial"/>
-          <w:color w:val="222222"/>
-          <w:sz w:val="24"/>
-          <w:szCs w:val="24"/>
-          <w:lang w:eastAsia="es-UY"/>
-        </w:rPr>
-      </w:pPr>
-      <w:r>
-        <w:rPr>
-          <w:rFonts w:ascii="Arial" w:eastAsia="Times New Roman" w:hAnsi="Arial" w:cs="Arial"/>
-          <w:b/>
-          <w:bCs/>
+          <w:strike/>
+          <w:color w:val="222222"/>
+          <w:sz w:val="24"/>
+          <w:szCs w:val="24"/>
+          <w:lang w:eastAsia="es-UY"/>
+        </w:rPr>
+      </w:pPr>
+      <w:r>
+        <w:rPr>
+          <w:rFonts w:ascii="Arial" w:eastAsia="Times New Roman" w:hAnsi="Arial" w:cs="Arial"/>
+          <w:b/>
+          <w:bCs/>
+          <w:strike/>
           <w:color w:val="222222"/>
           <w:sz w:val="24"/>
           <w:szCs w:val="24"/>
@@ -746,6 +758,7 @@
           <w:rFonts w:ascii="Times New Roman" w:eastAsia="Times New Roman" w:hAnsi="Times New Roman" w:cs="Times New Roman"/>
           <w:b/>
           <w:bCs/>
+          <w:strike/>
           <w:color w:val="222222"/>
           <w:sz w:val="14"/>
           <w:szCs w:val="14"/>
@@ -756,6 +769,7 @@
       <w:r>
         <w:rPr>
           <w:rFonts w:ascii="Arial" w:eastAsia="Times New Roman" w:hAnsi="Arial" w:cs="Arial"/>
+          <w:strike/>
           <w:color w:val="222222"/>
           <w:sz w:val="24"/>
           <w:szCs w:val="24"/>
@@ -1116,17 +1130,19 @@
         <w:ind w:left="1800"/>
         <w:rPr>
           <w:rFonts w:ascii="Arial" w:eastAsia="Times New Roman" w:hAnsi="Arial" w:cs="Arial"/>
-          <w:color w:val="222222"/>
-          <w:sz w:val="24"/>
-          <w:szCs w:val="24"/>
-          <w:lang w:eastAsia="es-UY"/>
-        </w:rPr>
-      </w:pPr>
-      <w:r>
-        <w:rPr>
-          <w:rFonts w:ascii="Arial" w:eastAsia="Times New Roman" w:hAnsi="Arial" w:cs="Arial"/>
-          <w:b/>
-          <w:bCs/>
+          <w:strike/>
+          <w:color w:val="222222"/>
+          <w:sz w:val="24"/>
+          <w:szCs w:val="24"/>
+          <w:lang w:eastAsia="es-UY"/>
+        </w:rPr>
+      </w:pPr>
+      <w:r>
+        <w:rPr>
+          <w:rFonts w:ascii="Arial" w:eastAsia="Times New Roman" w:hAnsi="Arial" w:cs="Arial"/>
+          <w:b/>
+          <w:bCs/>
+          <w:strike/>
           <w:color w:val="222222"/>
           <w:sz w:val="24"/>
           <w:szCs w:val="24"/>
@@ -1139,6 +1155,7 @@
           <w:rFonts w:ascii="Times New Roman" w:eastAsia="Times New Roman" w:hAnsi="Times New Roman" w:cs="Times New Roman"/>
           <w:b/>
           <w:bCs/>
+          <w:strike/>
           <w:color w:val="222222"/>
           <w:sz w:val="14"/>
           <w:szCs w:val="14"/>
@@ -1149,6 +1166,7 @@
       <w:r>
         <w:rPr>
           <w:rFonts w:ascii="Arial" w:eastAsia="Times New Roman" w:hAnsi="Arial" w:cs="Arial"/>
+          <w:strike/>
           <w:color w:val="222222"/>
           <w:sz w:val="24"/>
           <w:szCs w:val="24"/>

</xml_diff>